<commit_message>
Update as of April 30, 2014
Notes and beginnings of last homework assignment
</commit_message>
<xml_diff>
--- a/CIS 219/Homework/2014-04-10_WidgetGizmo/ValidateOrderOUT.docx
+++ b/CIS 219/Homework/2014-04-10_WidgetGizmo/ValidateOrderOUT.docx
@@ -1,6 +1,6 @@
 
 <file path=word/document.xml><?xml version="1.0" encoding="utf-8"?>
-<w:document xmlns:ve="http://schemas.openxmlformats.org/markup-compatibility/2006" xmlns:o="urn:schemas-microsoft-com:office:office" xmlns:r="http://schemas.openxmlformats.org/officeDocument/2006/relationships" xmlns:m="http://schemas.openxmlformats.org/officeDocument/2006/math" xmlns:v="urn:schemas-microsoft-com:vml" xmlns:wp="http://schemas.openxmlformats.org/drawingml/2006/wordprocessingDrawing" xmlns:w10="urn:schemas-microsoft-com:office:word" xmlns:w="http://schemas.openxmlformats.org/wordprocessingml/2006/main" xmlns:wne="http://schemas.microsoft.com/office/word/2006/wordml">
+<w:document xmlns:wpc="http://schemas.microsoft.com/office/word/2010/wordprocessingCanvas" xmlns:mc="http://schemas.openxmlformats.org/markup-compatibility/2006" xmlns:o="urn:schemas-microsoft-com:office:office" xmlns:r="http://schemas.openxmlformats.org/officeDocument/2006/relationships" xmlns:m="http://schemas.openxmlformats.org/officeDocument/2006/math" xmlns:v="urn:schemas-microsoft-com:vml" xmlns:wp14="http://schemas.microsoft.com/office/word/2010/wordprocessingDrawing" xmlns:wp="http://schemas.openxmlformats.org/drawingml/2006/wordprocessingDrawing" xmlns:w10="urn:schemas-microsoft-com:office:word" xmlns:w="http://schemas.openxmlformats.org/wordprocessingml/2006/main" xmlns:w14="http://schemas.microsoft.com/office/word/2010/wordml" xmlns:wpg="http://schemas.microsoft.com/office/word/2010/wordprocessingGroup" xmlns:wpi="http://schemas.microsoft.com/office/word/2010/wordprocessingInk" xmlns:wne="http://schemas.microsoft.com/office/word/2006/wordml" xmlns:wps="http://schemas.microsoft.com/office/word/2010/wordprocessingShape" mc:Ignorable="w14 wp14">
   <w:body>
     <w:p/>
     <w:p>
@@ -476,8 +476,6 @@
           <w:noProof/>
         </w:rPr>
       </w:pPr>
-      <w:bookmarkStart w:id="0" w:name="_GoBack"/>
-      <w:bookmarkEnd w:id="0"/>
       <w:r>
         <w:rPr>
           <w:noProof/>
@@ -522,7 +520,7 @@
                     <pic:cNvPicPr/>
                   </pic:nvPicPr>
                   <pic:blipFill>
-                    <a:blip r:embed="rId6"/>
+                    <a:blip r:embed="rId7"/>
                     <a:stretch>
                       <a:fillRect/>
                     </a:stretch>
@@ -581,7 +579,7 @@
                     <pic:cNvPicPr/>
                   </pic:nvPicPr>
                   <pic:blipFill>
-                    <a:blip r:embed="rId7"/>
+                    <a:blip r:embed="rId8"/>
                     <a:stretch>
                       <a:fillRect/>
                     </a:stretch>
@@ -640,7 +638,7 @@
                     <pic:cNvPicPr/>
                   </pic:nvPicPr>
                   <pic:blipFill>
-                    <a:blip r:embed="rId8"/>
+                    <a:blip r:embed="rId9"/>
                     <a:stretch>
                       <a:fillRect/>
                     </a:stretch>
@@ -706,7 +704,7 @@
                     <pic:cNvPicPr/>
                   </pic:nvPicPr>
                   <pic:blipFill>
-                    <a:blip r:embed="rId9"/>
+                    <a:blip r:embed="rId10"/>
                     <a:stretch>
                       <a:fillRect/>
                     </a:stretch>
@@ -780,7 +778,7 @@
                     <pic:cNvPicPr/>
                   </pic:nvPicPr>
                   <pic:blipFill>
-                    <a:blip r:embed="rId10"/>
+                    <a:blip r:embed="rId11"/>
                     <a:stretch>
                       <a:fillRect/>
                     </a:stretch>
@@ -854,7 +852,7 @@
                     <pic:cNvPicPr/>
                   </pic:nvPicPr>
                   <pic:blipFill>
-                    <a:blip r:embed="rId11"/>
+                    <a:blip r:embed="rId12"/>
                     <a:stretch>
                       <a:fillRect/>
                     </a:stretch>
@@ -945,7 +943,7 @@
                     <pic:cNvPicPr/>
                   </pic:nvPicPr>
                   <pic:blipFill>
-                    <a:blip r:embed="rId12"/>
+                    <a:blip r:embed="rId13"/>
                     <a:stretch>
                       <a:fillRect/>
                     </a:stretch>
@@ -1003,7 +1001,7 @@
                     <pic:cNvPicPr/>
                   </pic:nvPicPr>
                   <pic:blipFill>
-                    <a:blip r:embed="rId13"/>
+                    <a:blip r:embed="rId14"/>
                     <a:stretch>
                       <a:fillRect/>
                     </a:stretch>
@@ -1070,7 +1068,7 @@
                     <pic:cNvPicPr/>
                   </pic:nvPicPr>
                   <pic:blipFill>
-                    <a:blip r:embed="rId14"/>
+                    <a:blip r:embed="rId15"/>
                     <a:stretch>
                       <a:fillRect/>
                     </a:stretch>
@@ -1136,7 +1134,7 @@
                     <pic:cNvPicPr/>
                   </pic:nvPicPr>
                   <pic:blipFill>
-                    <a:blip r:embed="rId15"/>
+                    <a:blip r:embed="rId16"/>
                     <a:stretch>
                       <a:fillRect/>
                     </a:stretch>
@@ -1279,7 +1277,7 @@
                     <pic:cNvPicPr/>
                   </pic:nvPicPr>
                   <pic:blipFill>
-                    <a:blip r:embed="rId16"/>
+                    <a:blip r:embed="rId17"/>
                     <a:stretch>
                       <a:fillRect/>
                     </a:stretch>
@@ -1305,7 +1303,16 @@
           <w:szCs w:val="20"/>
         </w:rPr>
         <w:tab/>
-        <w:t>Select [No} to finalize the orders. User may select [Yes] to repeat the loop and commit arbitrarily more orders.</w:t>
+        <w:t>Select [No]</w:t>
+      </w:r>
+      <w:bookmarkStart w:id="0" w:name="_GoBack"/>
+      <w:bookmarkEnd w:id="0"/>
+      <w:r>
+        <w:rPr>
+          <w:sz w:val="20"/>
+          <w:szCs w:val="20"/>
+        </w:rPr>
+        <w:t xml:space="preserve"> to finalize the orders. User may select [Yes] to repeat the loop and commit arbitrarily more orders.</w:t>
       </w:r>
     </w:p>
     <w:p>
@@ -1340,7 +1347,7 @@
                     <pic:cNvPicPr/>
                   </pic:nvPicPr>
                   <pic:blipFill>
-                    <a:blip r:embed="rId17"/>
+                    <a:blip r:embed="rId18"/>
                     <a:stretch>
                       <a:fillRect/>
                     </a:stretch>
@@ -1432,7 +1439,7 @@
                     <pic:cNvPicPr/>
                   </pic:nvPicPr>
                   <pic:blipFill>
-                    <a:blip r:embed="rId18"/>
+                    <a:blip r:embed="rId19"/>
                     <a:stretch>
                       <a:fillRect/>
                     </a:stretch>
@@ -1454,7 +1461,7 @@
       </w:r>
     </w:p>
     <w:sectPr>
-      <w:headerReference w:type="default" r:id="rId19"/>
+      <w:headerReference w:type="default" r:id="rId20"/>
       <w:pgSz w:w="12240" w:h="15840"/>
       <w:pgMar w:top="720" w:right="720" w:bottom="720" w:left="720" w:header="720" w:footer="720" w:gutter="0"/>
       <w:cols w:space="720"/>
@@ -1466,7 +1473,7 @@
 </file>
 
 <file path=word/endnotes.xml><?xml version="1.0" encoding="utf-8"?>
-<w:endnotes xmlns:ve="http://schemas.openxmlformats.org/markup-compatibility/2006" xmlns:o="urn:schemas-microsoft-com:office:office" xmlns:r="http://schemas.openxmlformats.org/officeDocument/2006/relationships" xmlns:m="http://schemas.openxmlformats.org/officeDocument/2006/math" xmlns:v="urn:schemas-microsoft-com:vml" xmlns:wp="http://schemas.openxmlformats.org/drawingml/2006/wordprocessingDrawing" xmlns:w10="urn:schemas-microsoft-com:office:word" xmlns:w="http://schemas.openxmlformats.org/wordprocessingml/2006/main" xmlns:wne="http://schemas.microsoft.com/office/word/2006/wordml">
+<w:endnotes xmlns:wpc="http://schemas.microsoft.com/office/word/2010/wordprocessingCanvas" xmlns:mc="http://schemas.openxmlformats.org/markup-compatibility/2006" xmlns:o="urn:schemas-microsoft-com:office:office" xmlns:r="http://schemas.openxmlformats.org/officeDocument/2006/relationships" xmlns:m="http://schemas.openxmlformats.org/officeDocument/2006/math" xmlns:v="urn:schemas-microsoft-com:vml" xmlns:wp14="http://schemas.microsoft.com/office/word/2010/wordprocessingDrawing" xmlns:wp="http://schemas.openxmlformats.org/drawingml/2006/wordprocessingDrawing" xmlns:w10="urn:schemas-microsoft-com:office:word" xmlns:w="http://schemas.openxmlformats.org/wordprocessingml/2006/main" xmlns:w14="http://schemas.microsoft.com/office/word/2010/wordml" xmlns:wpg="http://schemas.microsoft.com/office/word/2010/wordprocessingGroup" xmlns:wpi="http://schemas.microsoft.com/office/word/2010/wordprocessingInk" xmlns:wne="http://schemas.microsoft.com/office/word/2006/wordml" xmlns:wps="http://schemas.microsoft.com/office/word/2010/wordprocessingShape" mc:Ignorable="w14 wp14">
   <w:endnote w:type="separator" w:id="-1">
     <w:p>
       <w:pPr>
@@ -1491,7 +1498,7 @@
 </file>
 
 <file path=word/footnotes.xml><?xml version="1.0" encoding="utf-8"?>
-<w:footnotes xmlns:ve="http://schemas.openxmlformats.org/markup-compatibility/2006" xmlns:o="urn:schemas-microsoft-com:office:office" xmlns:r="http://schemas.openxmlformats.org/officeDocument/2006/relationships" xmlns:m="http://schemas.openxmlformats.org/officeDocument/2006/math" xmlns:v="urn:schemas-microsoft-com:vml" xmlns:wp="http://schemas.openxmlformats.org/drawingml/2006/wordprocessingDrawing" xmlns:w10="urn:schemas-microsoft-com:office:word" xmlns:w="http://schemas.openxmlformats.org/wordprocessingml/2006/main" xmlns:wne="http://schemas.microsoft.com/office/word/2006/wordml">
+<w:footnotes xmlns:wpc="http://schemas.microsoft.com/office/word/2010/wordprocessingCanvas" xmlns:mc="http://schemas.openxmlformats.org/markup-compatibility/2006" xmlns:o="urn:schemas-microsoft-com:office:office" xmlns:r="http://schemas.openxmlformats.org/officeDocument/2006/relationships" xmlns:m="http://schemas.openxmlformats.org/officeDocument/2006/math" xmlns:v="urn:schemas-microsoft-com:vml" xmlns:wp14="http://schemas.microsoft.com/office/word/2010/wordprocessingDrawing" xmlns:wp="http://schemas.openxmlformats.org/drawingml/2006/wordprocessingDrawing" xmlns:w10="urn:schemas-microsoft-com:office:word" xmlns:w="http://schemas.openxmlformats.org/wordprocessingml/2006/main" xmlns:w14="http://schemas.microsoft.com/office/word/2010/wordml" xmlns:wpg="http://schemas.microsoft.com/office/word/2010/wordprocessingGroup" xmlns:wpi="http://schemas.microsoft.com/office/word/2010/wordprocessingInk" xmlns:wne="http://schemas.microsoft.com/office/word/2006/wordml" xmlns:wps="http://schemas.microsoft.com/office/word/2010/wordprocessingShape" mc:Ignorable="w14 wp14">
   <w:footnote w:type="separator" w:id="-1">
     <w:p>
       <w:pPr>
@@ -1516,7 +1523,7 @@
 </file>
 
 <file path=word/header1.xml><?xml version="1.0" encoding="utf-8"?>
-<w:hdr xmlns:ve="http://schemas.openxmlformats.org/markup-compatibility/2006" xmlns:o="urn:schemas-microsoft-com:office:office" xmlns:r="http://schemas.openxmlformats.org/officeDocument/2006/relationships" xmlns:m="http://schemas.openxmlformats.org/officeDocument/2006/math" xmlns:v="urn:schemas-microsoft-com:vml" xmlns:wp="http://schemas.openxmlformats.org/drawingml/2006/wordprocessingDrawing" xmlns:w10="urn:schemas-microsoft-com:office:word" xmlns:w="http://schemas.openxmlformats.org/wordprocessingml/2006/main" xmlns:wne="http://schemas.microsoft.com/office/word/2006/wordml">
+<w:hdr xmlns:wpc="http://schemas.microsoft.com/office/word/2010/wordprocessingCanvas" xmlns:mc="http://schemas.openxmlformats.org/markup-compatibility/2006" xmlns:o="urn:schemas-microsoft-com:office:office" xmlns:r="http://schemas.openxmlformats.org/officeDocument/2006/relationships" xmlns:m="http://schemas.openxmlformats.org/officeDocument/2006/math" xmlns:v="urn:schemas-microsoft-com:vml" xmlns:wp14="http://schemas.microsoft.com/office/word/2010/wordprocessingDrawing" xmlns:wp="http://schemas.openxmlformats.org/drawingml/2006/wordprocessingDrawing" xmlns:w10="urn:schemas-microsoft-com:office:word" xmlns:w="http://schemas.openxmlformats.org/wordprocessingml/2006/main" xmlns:w14="http://schemas.microsoft.com/office/word/2010/wordml" xmlns:wpg="http://schemas.microsoft.com/office/word/2010/wordprocessingGroup" xmlns:wpi="http://schemas.microsoft.com/office/word/2010/wordprocessingInk" xmlns:wne="http://schemas.microsoft.com/office/word/2006/wordml" xmlns:wps="http://schemas.microsoft.com/office/word/2010/wordprocessingShape" mc:Ignorable="w14 wp14">
   <w:p>
     <w:pPr>
       <w:pStyle w:val="Header"/>
@@ -1549,7 +1556,7 @@
 </file>
 
 <file path=word/styles.xml><?xml version="1.0" encoding="utf-8"?>
-<w:styles xmlns:r="http://schemas.openxmlformats.org/officeDocument/2006/relationships" xmlns:w="http://schemas.openxmlformats.org/wordprocessingml/2006/main">
+<w:styles xmlns:mc="http://schemas.openxmlformats.org/markup-compatibility/2006" xmlns:r="http://schemas.openxmlformats.org/officeDocument/2006/relationships" xmlns:w="http://schemas.openxmlformats.org/wordprocessingml/2006/main" xmlns:w14="http://schemas.microsoft.com/office/word/2010/wordml" mc:Ignorable="w14">
   <w:docDefaults>
     <w:rPrDefault>
       <w:rPr>
@@ -1720,7 +1727,6 @@
     <w:uiPriority w:val="99"/>
     <w:semiHidden/>
     <w:unhideWhenUsed/>
-    <w:qFormat/>
     <w:tblPr>
       <w:tblInd w:w="0" w:type="dxa"/>
       <w:tblCellMar>

</xml_diff>